<commit_message>
Add MS Word instruction for this module
</commit_message>
<xml_diff>
--- a/instruction.docx
+++ b/instruction.docx
@@ -27,8 +27,6 @@
         </w:rPr>
         <w:t xml:space="preserve"> оплаты и </w:t>
       </w:r>
-      <w:bookmarkStart w:id="0" w:name="_GoBack"/>
-      <w:bookmarkEnd w:id="0"/>
       <w:r>
         <w:rPr>
           <w:b/>
@@ -99,11 +97,13 @@
         <w:t xml:space="preserve">1. </w:t>
       </w:r>
       <w:r>
-        <w:t>Закачать файлы из архива через ftp в папку sites/all/modules/</w:t>
-      </w:r>
-      <w:r>
-        <w:t xml:space="preserve"> </w:t>
-      </w:r>
+        <w:t>Закачать файлы из архива чере</w:t>
+      </w:r>
+      <w:r>
+        <w:t>з ftp в папку sites/all/modules</w:t>
+      </w:r>
+      <w:bookmarkStart w:id="0" w:name="_GoBack"/>
+      <w:bookmarkEnd w:id="0"/>
       <w:r>
         <w:t>/ubercart/payment/uc_paymaster</w:t>
       </w:r>

</xml_diff>